<commit_message>
continuing to work on the r&r
</commit_message>
<xml_diff>
--- a/tables_and_figures/2019_correlation_matrix.docx
+++ b/tables_and_figures/2019_correlation_matrix.docx
@@ -1145,7 +1145,7 @@
                 <w:szCs w:val="22"/>
                 <w:color w:val="000000"/>
               </w:rPr>
-              <w:t xml:space="preserve">-.84</w:t>
+              <w:t xml:space="preserve">.84</w:t>
             </w:r>
           </w:p>
         </w:tc>
@@ -1692,7 +1692,7 @@
                 <w:szCs w:val="22"/>
                 <w:color w:val="000000"/>
               </w:rPr>
-              <w:t xml:space="preserve">-.70</w:t>
+              <w:t xml:space="preserve">.70</w:t>
             </w:r>
           </w:p>
         </w:tc>
@@ -2194,7 +2194,7 @@
                 <w:szCs w:val="22"/>
                 <w:color w:val="000000"/>
               </w:rPr>
-              <w:t xml:space="preserve">-.04</w:t>
+              <w:t xml:space="preserve">.04</w:t>
             </w:r>
           </w:p>
         </w:tc>
@@ -2696,7 +2696,7 @@
                 <w:szCs w:val="22"/>
                 <w:color w:val="000000"/>
               </w:rPr>
-              <w:t xml:space="preserve">.60</w:t>
+              <w:t xml:space="preserve">-.61</w:t>
             </w:r>
           </w:p>
         </w:tc>
@@ -3198,7 +3198,7 @@
                 <w:szCs w:val="22"/>
                 <w:color w:val="000000"/>
               </w:rPr>
-              <w:t xml:space="preserve">.17</w:t>
+              <w:t xml:space="preserve">-.17</w:t>
             </w:r>
           </w:p>
         </w:tc>
@@ -3700,7 +3700,7 @@
                 <w:szCs w:val="22"/>
                 <w:color w:val="000000"/>
               </w:rPr>
-              <w:t xml:space="preserve">.26</w:t>
+              <w:t xml:space="preserve">-.26</w:t>
             </w:r>
           </w:p>
         </w:tc>
@@ -4202,7 +4202,7 @@
                 <w:szCs w:val="22"/>
                 <w:color w:val="000000"/>
               </w:rPr>
-              <w:t xml:space="preserve">-.11</w:t>
+              <w:t xml:space="preserve">.11</w:t>
             </w:r>
           </w:p>
         </w:tc>
@@ -4704,7 +4704,7 @@
                 <w:szCs w:val="22"/>
                 <w:color w:val="000000"/>
               </w:rPr>
-              <w:t xml:space="preserve">.15</w:t>
+              <w:t xml:space="preserve">-.15</w:t>
             </w:r>
           </w:p>
         </w:tc>
@@ -5206,7 +5206,7 @@
                 <w:szCs w:val="22"/>
                 <w:color w:val="000000"/>
               </w:rPr>
-              <w:t xml:space="preserve">-.06</w:t>
+              <w:t xml:space="preserve">.05</w:t>
             </w:r>
           </w:p>
         </w:tc>

</xml_diff>